<commit_message>
upd sökfunktionen och lagt till frågor i dokumentet
</commit_message>
<xml_diff>
--- a/rapporter/Evaluation.docx
+++ b/rapporter/Evaluation.docx
@@ -1,6 +1,6 @@
 
 <file path=word/document.xml><?xml version="1.0" encoding="utf-8"?>
-<w:document xmlns:wpc="http://schemas.microsoft.com/office/word/2010/wordprocessingCanvas" xmlns:mo="http://schemas.microsoft.com/office/mac/office/2008/main" xmlns:mc="http://schemas.openxmlformats.org/markup-compatibility/2006" xmlns:mv="urn:schemas-microsoft-com:mac:vml" xmlns:o="urn:schemas-microsoft-com:office:office" xmlns:r="http://schemas.openxmlformats.org/officeDocument/2006/relationships" xmlns:m="http://schemas.openxmlformats.org/officeDocument/2006/math" xmlns:v="urn:schemas-microsoft-com:vml" xmlns:wp14="http://schemas.microsoft.com/office/word/2010/wordprocessingDrawing" xmlns:wp="http://schemas.openxmlformats.org/drawingml/2006/wordprocessingDrawing" xmlns:w10="urn:schemas-microsoft-com:office:word" xmlns:w="http://schemas.openxmlformats.org/wordprocessingml/2006/main" xmlns:w14="http://schemas.microsoft.com/office/word/2010/wordml" xmlns:wpg="http://schemas.microsoft.com/office/word/2010/wordprocessingGroup" xmlns:wpi="http://schemas.microsoft.com/office/word/2010/wordprocessingInk" xmlns:wne="http://schemas.microsoft.com/office/word/2006/wordml" xmlns:wps="http://schemas.microsoft.com/office/word/2010/wordprocessingShape" mc:Ignorable="w14 wp14">
+<w:document xmlns:ve="http://schemas.openxmlformats.org/markup-compatibility/2006" xmlns:o="urn:schemas-microsoft-com:office:office" xmlns:r="http://schemas.openxmlformats.org/officeDocument/2006/relationships" xmlns:m="http://schemas.openxmlformats.org/officeDocument/2006/math" xmlns:v="urn:schemas-microsoft-com:vml" xmlns:wp="http://schemas.openxmlformats.org/drawingml/2006/wordprocessingDrawing" xmlns:w10="urn:schemas-microsoft-com:office:word" xmlns:w="http://schemas.openxmlformats.org/wordprocessingml/2006/main" xmlns:wne="http://schemas.microsoft.com/office/word/2006/wordml">
   <w:body>
     <w:p>
       <w:pPr>
@@ -8,103 +8,31 @@
           <w:lang w:val="sv-SE"/>
         </w:rPr>
       </w:pPr>
-      <w:proofErr w:type="spellStart"/>
       <w:r>
         <w:rPr>
           <w:lang w:val="sv-SE"/>
         </w:rPr>
         <w:t>Evaluation</w:t>
       </w:r>
-      <w:proofErr w:type="spellEnd"/>
-    </w:p>
-    <w:p>
-      <w:pPr>
-        <w:rPr>
-          <w:lang w:val="sv-SE"/>
-        </w:rPr>
-      </w:pPr>
-    </w:p>
-    <w:p>
-      <w:pPr>
-        <w:rPr>
-          <w:lang w:val="sv-SE"/>
-        </w:rPr>
-      </w:pPr>
-      <w:r>
-        <w:rPr>
-          <w:lang w:val="sv-SE"/>
-        </w:rPr>
-        <w:t>Hej, vi har gjort en webb-</w:t>
-      </w:r>
-      <w:proofErr w:type="spellStart"/>
-      <w:r>
-        <w:rPr>
-          <w:lang w:val="sv-SE"/>
-        </w:rPr>
-        <w:t>app</w:t>
-      </w:r>
-      <w:proofErr w:type="spellEnd"/>
-      <w:r>
-        <w:rPr>
-          <w:lang w:val="sv-SE"/>
-        </w:rPr>
-        <w:t xml:space="preserve"> för att kunna hitta aktier genom att </w:t>
-      </w:r>
-      <w:proofErr w:type="spellStart"/>
-      <w:r>
-        <w:rPr>
-          <w:lang w:val="sv-SE"/>
-        </w:rPr>
-        <w:t>flitrera</w:t>
-      </w:r>
-      <w:proofErr w:type="spellEnd"/>
-      <w:r>
-        <w:rPr>
-          <w:lang w:val="sv-SE"/>
-        </w:rPr>
-        <w:t xml:space="preserve"> nyckeltal. Först väljer du vilken </w:t>
-      </w:r>
-      <w:proofErr w:type="spellStart"/>
-      <w:r>
-        <w:rPr>
-          <w:lang w:val="sv-SE"/>
-        </w:rPr>
-        <w:t>branch</w:t>
-      </w:r>
-      <w:proofErr w:type="spellEnd"/>
-      <w:r>
-        <w:rPr>
-          <w:lang w:val="sv-SE"/>
-        </w:rPr>
-        <w:t xml:space="preserve"> som du är intresserad av. Sedan </w:t>
-      </w:r>
-      <w:proofErr w:type="spellStart"/>
-      <w:r>
-        <w:rPr>
-          <w:lang w:val="sv-SE"/>
-        </w:rPr>
-        <w:t>filterer</w:t>
-      </w:r>
-      <w:proofErr w:type="spellEnd"/>
-      <w:r>
-        <w:rPr>
-          <w:lang w:val="sv-SE"/>
-        </w:rPr>
-        <w:t xml:space="preserve"> du nyckeltalen igen </w:t>
-      </w:r>
-      <w:proofErr w:type="spellStart"/>
-      <w:r>
-        <w:rPr>
-          <w:lang w:val="sv-SE"/>
-        </w:rPr>
-        <w:t>igen</w:t>
-      </w:r>
-      <w:proofErr w:type="spellEnd"/>
-      <w:r>
-        <w:rPr>
-          <w:lang w:val="sv-SE"/>
-        </w:rPr>
-        <w:t xml:space="preserve"> för att få fram de aktier som verkar vara spännande. </w:t>
+    </w:p>
+    <w:p>
+      <w:pPr>
+        <w:rPr>
+          <w:lang w:val="sv-SE"/>
+        </w:rPr>
+      </w:pPr>
+    </w:p>
+    <w:p>
+      <w:pPr>
+        <w:rPr>
+          <w:lang w:val="sv-SE"/>
+        </w:rPr>
+      </w:pPr>
+      <w:r>
+        <w:rPr>
+          <w:lang w:val="sv-SE"/>
+        </w:rPr>
+        <w:t xml:space="preserve">Hej, vi har gjort en webb-app för att kunna hitta aktier genom att flitrera nyckeltal. Först väljer du vilken branch som du är intresserad av. Sedan filterer du nyckeltalen igen igen för att få fram de aktier som verkar vara spännande. </w:t>
       </w:r>
     </w:p>
     <w:p>
@@ -262,21 +190,7 @@
         <w:rPr>
           <w:lang w:val="sv-SE"/>
         </w:rPr>
-        <w:t xml:space="preserve">naterna för att filtrera fram de </w:t>
-      </w:r>
-      <w:proofErr w:type="gramStart"/>
-      <w:r>
-        <w:rPr>
-          <w:lang w:val="sv-SE"/>
-        </w:rPr>
-        <w:t>företag</w:t>
-      </w:r>
-      <w:proofErr w:type="gramEnd"/>
-      <w:r>
-        <w:rPr>
-          <w:lang w:val="sv-SE"/>
-        </w:rPr>
-        <w:t xml:space="preserve">. </w:t>
+        <w:t xml:space="preserve">naterna för att filtrera fram de företag. </w:t>
       </w:r>
     </w:p>
     <w:p>
@@ -321,33 +235,11 @@
           <w:lang w:val="sv-SE"/>
         </w:rPr>
       </w:pPr>
-      <w:proofErr w:type="spellStart"/>
-      <w:r>
-        <w:rPr>
-          <w:lang w:val="sv-SE"/>
-        </w:rPr>
-        <w:t>correlation</w:t>
-      </w:r>
-      <w:proofErr w:type="spellEnd"/>
-      <w:r>
-        <w:rPr>
-          <w:lang w:val="sv-SE"/>
-        </w:rPr>
-        <w:t xml:space="preserve"> </w:t>
-      </w:r>
-      <w:proofErr w:type="spellStart"/>
-      <w:r>
-        <w:rPr>
-          <w:lang w:val="sv-SE"/>
-        </w:rPr>
-        <w:t>with</w:t>
-      </w:r>
-      <w:proofErr w:type="spellEnd"/>
-      <w:r>
-        <w:rPr>
-          <w:lang w:val="sv-SE"/>
-        </w:rPr>
-        <w:t xml:space="preserve"> market: 15-5</w:t>
+      <w:r>
+        <w:rPr>
+          <w:lang w:val="sv-SE"/>
+        </w:rPr>
+        <w:t>correlation with market: 15-5</w:t>
       </w:r>
     </w:p>
     <w:p>
@@ -361,19 +253,11 @@
           <w:lang w:val="sv-SE"/>
         </w:rPr>
       </w:pPr>
-      <w:proofErr w:type="spellStart"/>
-      <w:r>
-        <w:rPr>
-          <w:lang w:val="sv-SE"/>
-        </w:rPr>
-        <w:t>Current</w:t>
-      </w:r>
-      <w:proofErr w:type="spellEnd"/>
-      <w:r>
-        <w:rPr>
-          <w:lang w:val="sv-SE"/>
-        </w:rPr>
-        <w:t xml:space="preserve"> PE: 20</w:t>
+      <w:r>
+        <w:rPr>
+          <w:lang w:val="sv-SE"/>
+        </w:rPr>
+        <w:t>Current PE: 20</w:t>
       </w:r>
       <w:r>
         <w:rPr>
@@ -415,43 +299,7 @@
         <w:rPr>
           <w:lang w:val="sv-SE"/>
         </w:rPr>
-        <w:t>EV/</w:t>
-      </w:r>
-      <w:proofErr w:type="spellStart"/>
-      <w:r>
-        <w:rPr>
-          <w:lang w:val="sv-SE"/>
-        </w:rPr>
-        <w:t>invested</w:t>
-      </w:r>
-      <w:proofErr w:type="spellEnd"/>
-      <w:r>
-        <w:rPr>
-          <w:lang w:val="sv-SE"/>
-        </w:rPr>
-        <w:t xml:space="preserve"> </w:t>
-      </w:r>
-      <w:proofErr w:type="spellStart"/>
-      <w:proofErr w:type="gramStart"/>
-      <w:r>
-        <w:rPr>
-          <w:lang w:val="sv-SE"/>
-        </w:rPr>
-        <w:t>capital</w:t>
-      </w:r>
-      <w:proofErr w:type="spellEnd"/>
-      <w:r>
-        <w:rPr>
-          <w:lang w:val="sv-SE"/>
-        </w:rPr>
-        <w:t>:  20</w:t>
-      </w:r>
-      <w:proofErr w:type="gramEnd"/>
-      <w:r>
-        <w:rPr>
-          <w:lang w:val="sv-SE"/>
-        </w:rPr>
-        <w:t xml:space="preserve">-0  </w:t>
+        <w:t xml:space="preserve">EV/invested capital:  20-0  </w:t>
       </w:r>
     </w:p>
     <w:p>
@@ -465,177 +313,72 @@
           <w:lang w:val="sv-SE"/>
         </w:rPr>
       </w:pPr>
+      <w:r>
+        <w:rPr>
+          <w:lang w:val="sv-SE"/>
+        </w:rPr>
+        <w:t xml:space="preserve">Held by insitutions:  </w:t>
+      </w:r>
+    </w:p>
+    <w:p>
+      <w:pPr>
+        <w:tabs>
+          <w:tab w:val="left" w:pos="5520"/>
+        </w:tabs>
+        <w:rPr>
+          <w:lang w:val="sv-SE"/>
+        </w:rPr>
+      </w:pPr>
+    </w:p>
+    <w:p>
+      <w:pPr>
+        <w:tabs>
+          <w:tab w:val="left" w:pos="5520"/>
+        </w:tabs>
+        <w:rPr>
+          <w:lang w:val="sv-SE"/>
+        </w:rPr>
+      </w:pPr>
+    </w:p>
+    <w:p>
+      <w:pPr>
+        <w:tabs>
+          <w:tab w:val="left" w:pos="5520"/>
+        </w:tabs>
+      </w:pPr>
       <w:proofErr w:type="spellStart"/>
       <w:r>
-        <w:rPr>
-          <w:lang w:val="sv-SE"/>
-        </w:rPr>
-        <w:t>Held</w:t>
+        <w:t>Vilka</w:t>
       </w:r>
       <w:proofErr w:type="spellEnd"/>
       <w:r>
-        <w:rPr>
-          <w:lang w:val="sv-SE"/>
-        </w:rPr>
-        <w:t xml:space="preserve"> by </w:t>
+        <w:t xml:space="preserve"> industry groups ser </w:t>
       </w:r>
       <w:proofErr w:type="spellStart"/>
       <w:r>
-        <w:rPr>
-          <w:lang w:val="sv-SE"/>
-        </w:rPr>
-        <w:t>insitutions</w:t>
+        <w:t>ni</w:t>
       </w:r>
       <w:proofErr w:type="spellEnd"/>
       <w:r>
-        <w:rPr>
-          <w:lang w:val="sv-SE"/>
-        </w:rPr>
-        <w:t xml:space="preserve">:  </w:t>
-      </w:r>
-    </w:p>
-    <w:p>
-      <w:pPr>
-        <w:tabs>
-          <w:tab w:val="left" w:pos="5520"/>
-        </w:tabs>
-        <w:rPr>
-          <w:lang w:val="sv-SE"/>
-        </w:rPr>
-      </w:pPr>
-    </w:p>
-    <w:p>
-      <w:pPr>
-        <w:tabs>
-          <w:tab w:val="left" w:pos="5520"/>
-        </w:tabs>
-        <w:rPr>
-          <w:lang w:val="sv-SE"/>
-        </w:rPr>
-      </w:pPr>
-    </w:p>
-    <w:p>
-      <w:pPr>
-        <w:tabs>
-          <w:tab w:val="left" w:pos="5520"/>
-        </w:tabs>
-        <w:rPr>
-          <w:lang w:val="sv-SE"/>
-        </w:rPr>
-      </w:pPr>
-      <w:r>
-        <w:rPr>
-          <w:lang w:val="sv-SE"/>
-        </w:rPr>
-        <w:t xml:space="preserve">Vilka </w:t>
+        <w:t xml:space="preserve">? – Brokerage, </w:t>
       </w:r>
       <w:proofErr w:type="spellStart"/>
       <w:r>
-        <w:rPr>
-          <w:lang w:val="sv-SE"/>
-        </w:rPr>
-        <w:t>industry</w:t>
+        <w:t>electroincis</w:t>
       </w:r>
       <w:proofErr w:type="spellEnd"/>
       <w:r>
-        <w:rPr>
-          <w:lang w:val="sv-SE"/>
-        </w:rPr>
-        <w:t xml:space="preserve"> </w:t>
-      </w:r>
-      <w:proofErr w:type="spellStart"/>
-      <w:r>
-        <w:rPr>
-          <w:lang w:val="sv-SE"/>
-        </w:rPr>
-        <w:t>groups</w:t>
-      </w:r>
-      <w:proofErr w:type="spellEnd"/>
-      <w:r>
-        <w:rPr>
-          <w:lang w:val="sv-SE"/>
-        </w:rPr>
-        <w:t xml:space="preserve"> ser ni? – </w:t>
-      </w:r>
-      <w:proofErr w:type="spellStart"/>
-      <w:r>
-        <w:rPr>
-          <w:lang w:val="sv-SE"/>
-        </w:rPr>
-        <w:t>Brokerage</w:t>
-      </w:r>
-      <w:proofErr w:type="spellEnd"/>
-      <w:r>
-        <w:rPr>
-          <w:lang w:val="sv-SE"/>
-        </w:rPr>
-        <w:t xml:space="preserve">, </w:t>
-      </w:r>
-      <w:proofErr w:type="spellStart"/>
-      <w:r>
-        <w:rPr>
-          <w:lang w:val="sv-SE"/>
-        </w:rPr>
-        <w:t>electroincis</w:t>
-      </w:r>
-      <w:proofErr w:type="spellEnd"/>
-      <w:r>
-        <w:rPr>
-          <w:lang w:val="sv-SE"/>
-        </w:rPr>
-        <w:t xml:space="preserve">, </w:t>
-      </w:r>
-      <w:proofErr w:type="spellStart"/>
-      <w:r>
-        <w:rPr>
-          <w:lang w:val="sv-SE"/>
-        </w:rPr>
-        <w:t>metals</w:t>
-      </w:r>
-      <w:proofErr w:type="spellEnd"/>
-      <w:r>
-        <w:rPr>
-          <w:lang w:val="sv-SE"/>
-        </w:rPr>
-        <w:t xml:space="preserve"> and</w:t>
-      </w:r>
-      <w:r>
-        <w:rPr>
-          <w:lang w:val="sv-SE"/>
-        </w:rPr>
-        <w:t xml:space="preserve"> </w:t>
-      </w:r>
-      <w:proofErr w:type="gramStart"/>
-      <w:r>
-        <w:rPr>
-          <w:lang w:val="sv-SE"/>
-        </w:rPr>
-        <w:t xml:space="preserve">mining,  </w:t>
-      </w:r>
-      <w:proofErr w:type="spellStart"/>
-      <w:r>
-        <w:rPr>
-          <w:lang w:val="sv-SE"/>
-        </w:rPr>
-        <w:t>telecom</w:t>
-      </w:r>
-      <w:proofErr w:type="spellEnd"/>
-      <w:proofErr w:type="gramEnd"/>
-      <w:r>
-        <w:rPr>
-          <w:lang w:val="sv-SE"/>
-        </w:rPr>
-        <w:t xml:space="preserve"> and services, Healthcare information.</w:t>
-      </w:r>
-    </w:p>
-    <w:p>
-      <w:pPr>
-        <w:tabs>
-          <w:tab w:val="left" w:pos="5520"/>
-        </w:tabs>
-        <w:rPr>
-          <w:lang w:val="sv-SE"/>
-        </w:rPr>
+        <w:t>, metals and</w:t>
+      </w:r>
+      <w:r>
+        <w:t xml:space="preserve"> mining,  telecom and services, Healthcare information.</w:t>
+      </w:r>
+    </w:p>
+    <w:p>
+      <w:pPr>
+        <w:tabs>
+          <w:tab w:val="left" w:pos="5520"/>
+        </w:tabs>
       </w:pPr>
     </w:p>
     <w:p>
@@ -659,6 +402,16 @@
         </w:rPr>
         <w:t>träck tjocka, vissa tunna?</w:t>
       </w:r>
+    </w:p>
+    <w:p>
+      <w:pPr>
+        <w:tabs>
+          <w:tab w:val="left" w:pos="5520"/>
+        </w:tabs>
+        <w:rPr>
+          <w:lang w:val="sv-SE"/>
+        </w:rPr>
+      </w:pPr>
     </w:p>
     <w:p>
       <w:pPr>
@@ -823,36 +576,92 @@
           <w:lang w:val="sv-SE"/>
         </w:rPr>
       </w:pPr>
-    </w:p>
-    <w:p>
-      <w:pPr>
-        <w:tabs>
-          <w:tab w:val="left" w:pos="5520"/>
-        </w:tabs>
-        <w:rPr>
-          <w:lang w:val="sv-SE"/>
-        </w:rPr>
-      </w:pPr>
-      <w:r>
-        <w:rPr>
-          <w:lang w:val="sv-SE"/>
-        </w:rPr>
-        <w:t xml:space="preserve">Gå nu tillbaka till </w:t>
-      </w:r>
-      <w:proofErr w:type="spellStart"/>
-      <w:r>
-        <w:rPr>
-          <w:lang w:val="sv-SE"/>
-        </w:rPr>
-        <w:t>ursprungsvyn</w:t>
-      </w:r>
-      <w:proofErr w:type="spellEnd"/>
-      <w:r>
-        <w:rPr>
-          <w:lang w:val="sv-SE"/>
-        </w:rPr>
-        <w:t xml:space="preserve">. </w:t>
-      </w:r>
+      <w:r>
+        <w:rPr>
+          <w:lang w:val="sv-SE"/>
+        </w:rPr>
+        <w:t xml:space="preserve">Gå nu tillbaka till ursprungsvyn. </w:t>
+      </w:r>
+    </w:p>
+    <w:p>
+      <w:pPr>
+        <w:tabs>
+          <w:tab w:val="left" w:pos="5520"/>
+        </w:tabs>
+        <w:rPr>
+          <w:lang w:val="sv-SE"/>
+        </w:rPr>
+      </w:pPr>
+    </w:p>
+    <w:p>
+      <w:pPr>
+        <w:tabs>
+          <w:tab w:val="left" w:pos="5520"/>
+        </w:tabs>
+        <w:rPr>
+          <w:lang w:val="sv-SE"/>
+        </w:rPr>
+      </w:pPr>
+      <w:r>
+        <w:rPr>
+          <w:lang w:val="sv-SE"/>
+        </w:rPr>
+        <w:t>Sök på ett valfritt företag och ta reda på vad deras kurs låg på ca 2010-12-00</w:t>
+      </w:r>
+    </w:p>
+    <w:p>
+      <w:pPr>
+        <w:tabs>
+          <w:tab w:val="left" w:pos="5520"/>
+        </w:tabs>
+        <w:rPr>
+          <w:lang w:val="sv-SE"/>
+        </w:rPr>
+      </w:pPr>
+    </w:p>
+    <w:p>
+      <w:pPr>
+        <w:tabs>
+          <w:tab w:val="left" w:pos="5520"/>
+        </w:tabs>
+        <w:rPr>
+          <w:lang w:val="sv-SE"/>
+        </w:rPr>
+      </w:pPr>
+      <w:r>
+        <w:rPr>
+          <w:lang w:val="sv-SE"/>
+        </w:rPr>
+        <w:t>Sök på alla för</w:t>
+      </w:r>
+      <w:r>
+        <w:rPr>
+          <w:lang w:val="sv-SE"/>
+        </w:rPr>
+        <w:t>etag som börjar på "eni</w:t>
+      </w:r>
+      <w:r>
+        <w:rPr>
+          <w:lang w:val="sv-SE"/>
+        </w:rPr>
+        <w:t>"</w:t>
+      </w:r>
+      <w:r>
+        <w:rPr>
+          <w:lang w:val="sv-SE"/>
+        </w:rPr>
+        <w:t xml:space="preserve"> . Hur många företag är det?</w:t>
+      </w:r>
+    </w:p>
+    <w:p>
+      <w:pPr>
+        <w:tabs>
+          <w:tab w:val="left" w:pos="5520"/>
+        </w:tabs>
+        <w:rPr>
+          <w:lang w:val="sv-SE"/>
+        </w:rPr>
+      </w:pPr>
     </w:p>
     <w:p>
       <w:pPr>
@@ -905,7 +714,7 @@
 </file>
 
 <file path=word/numbering.xml><?xml version="1.0" encoding="utf-8"?>
-<w:numbering xmlns:wpc="http://schemas.microsoft.com/office/word/2010/wordprocessingCanvas" xmlns:mo="http://schemas.microsoft.com/office/mac/office/2008/main" xmlns:mc="http://schemas.openxmlformats.org/markup-compatibility/2006" xmlns:mv="urn:schemas-microsoft-com:mac:vml" xmlns:o="urn:schemas-microsoft-com:office:office" xmlns:r="http://schemas.openxmlformats.org/officeDocument/2006/relationships" xmlns:m="http://schemas.openxmlformats.org/officeDocument/2006/math" xmlns:v="urn:schemas-microsoft-com:vml" xmlns:wp14="http://schemas.microsoft.com/office/word/2010/wordprocessingDrawing" xmlns:wp="http://schemas.openxmlformats.org/drawingml/2006/wordprocessingDrawing" xmlns:w10="urn:schemas-microsoft-com:office:word" xmlns:w="http://schemas.openxmlformats.org/wordprocessingml/2006/main" xmlns:w14="http://schemas.microsoft.com/office/word/2010/wordml" xmlns:wpg="http://schemas.microsoft.com/office/word/2010/wordprocessingGroup" xmlns:wpi="http://schemas.microsoft.com/office/word/2010/wordprocessingInk" xmlns:wne="http://schemas.microsoft.com/office/word/2006/wordml" xmlns:wps="http://schemas.microsoft.com/office/word/2010/wordprocessingShape" mc:Ignorable="w14 wp14">
+<w:numbering xmlns:ve="http://schemas.openxmlformats.org/markup-compatibility/2006" xmlns:o="urn:schemas-microsoft-com:office:office" xmlns:r="http://schemas.openxmlformats.org/officeDocument/2006/relationships" xmlns:m="http://schemas.openxmlformats.org/officeDocument/2006/math" xmlns:v="urn:schemas-microsoft-com:vml" xmlns:wp="http://schemas.openxmlformats.org/drawingml/2006/wordprocessingDrawing" xmlns:w10="urn:schemas-microsoft-com:office:word" xmlns:w="http://schemas.openxmlformats.org/wordprocessingml/2006/main" xmlns:wne="http://schemas.microsoft.com/office/word/2006/wordml">
   <w:abstractNum w:abstractNumId="0">
     <w:nsid w:val="4A487D9D"/>
     <w:multiLevelType w:val="hybridMultilevel"/>
@@ -1026,7 +835,7 @@
 </file>
 
 <file path=word/styles.xml><?xml version="1.0" encoding="utf-8"?>
-<w:styles xmlns:mc="http://schemas.openxmlformats.org/markup-compatibility/2006" xmlns:r="http://schemas.openxmlformats.org/officeDocument/2006/relationships" xmlns:w="http://schemas.openxmlformats.org/wordprocessingml/2006/main" xmlns:w14="http://schemas.microsoft.com/office/word/2010/wordml" mc:Ignorable="w14">
+<w:styles xmlns:r="http://schemas.openxmlformats.org/officeDocument/2006/relationships" xmlns:w="http://schemas.openxmlformats.org/wordprocessingml/2006/main">
   <w:docDefaults>
     <w:rPrDefault>
       <w:rPr>
@@ -1038,7 +847,7 @@
     </w:rPrDefault>
     <w:pPrDefault/>
   </w:docDefaults>
-  <w:latentStyles w:defLockedState="0" w:defUIPriority="99" w:defSemiHidden="1" w:defUnhideWhenUsed="1" w:defQFormat="0" w:count="276">
+  <w:latentStyles w:defLockedState="0" w:defUIPriority="99" w:defSemiHidden="1" w:defUnhideWhenUsed="1" w:defQFormat="0" w:count="267">
     <w:lsdException w:name="Normal" w:semiHidden="0" w:uiPriority="0" w:unhideWhenUsed="0" w:qFormat="1"/>
     <w:lsdException w:name="heading 1" w:semiHidden="0" w:uiPriority="9" w:unhideWhenUsed="0" w:qFormat="1"/>
     <w:lsdException w:name="heading 2" w:uiPriority="9" w:qFormat="1"/>
@@ -1193,6 +1002,7 @@
     <w:uiPriority w:val="99"/>
     <w:semiHidden/>
     <w:unhideWhenUsed/>
+    <w:qFormat/>
     <w:tblPr>
       <w:tblInd w:w="0" w:type="dxa"/>
       <w:tblCellMar>

</xml_diff>

<commit_message>
tagit bort held by.. och små justeringar
</commit_message>
<xml_diff>
--- a/rapporter/Evaluation.docx
+++ b/rapporter/Evaluation.docx
@@ -32,7 +32,25 @@
         <w:rPr>
           <w:lang w:val="sv-SE"/>
         </w:rPr>
-        <w:t xml:space="preserve">Hej, vi har gjort en webb-app för att kunna hitta aktier genom att flitrera nyckeltal. Först väljer du vilken branch som du är intresserad av. Sedan filterer du nyckeltalen igen igen för att få fram de aktier som verkar vara spännande. </w:t>
+        <w:t>Hej, vi har gjort en webb-app för att kunna hitta aktier genom att flitrera</w:t>
+      </w:r>
+      <w:r>
+        <w:rPr>
+          <w:lang w:val="sv-SE"/>
+        </w:rPr>
+        <w:t xml:space="preserve"> och visualisera</w:t>
+      </w:r>
+      <w:r>
+        <w:rPr>
+          <w:lang w:val="sv-SE"/>
+        </w:rPr>
+        <w:t xml:space="preserve"> nyckeltal. Först väljer du vilken branch som du är intresserad av. Sedan filterer du nyckeltalen igen igen för att få fram de aktier som verkar vara spännande. </w:t>
+      </w:r>
+      <w:r>
+        <w:rPr>
+          <w:lang w:val="sv-SE"/>
+        </w:rPr>
+        <w:t xml:space="preserve">Sedan kan du välja den aktie du är intresserad över och se hur deras kursutveckling har varit de senaste åren. Du kan även zooma in med hjälp av den undra grafen mer exakta årtal. </w:t>
       </w:r>
     </w:p>
     <w:p>
@@ -651,6 +669,32 @@
           <w:lang w:val="sv-SE"/>
         </w:rPr>
         <w:t xml:space="preserve"> . Hur många företag är det?</w:t>
+      </w:r>
+    </w:p>
+    <w:p>
+      <w:pPr>
+        <w:tabs>
+          <w:tab w:val="left" w:pos="5520"/>
+        </w:tabs>
+        <w:rPr>
+          <w:lang w:val="sv-SE"/>
+        </w:rPr>
+      </w:pPr>
+    </w:p>
+    <w:p>
+      <w:pPr>
+        <w:tabs>
+          <w:tab w:val="left" w:pos="5520"/>
+        </w:tabs>
+        <w:rPr>
+          <w:lang w:val="sv-SE"/>
+        </w:rPr>
+      </w:pPr>
+      <w:r>
+        <w:rPr>
+          <w:lang w:val="sv-SE"/>
+        </w:rPr>
+        <w:t>Sortera i bokstavsordning</w:t>
       </w:r>
     </w:p>
     <w:p>

</xml_diff>